<commit_message>
lab5 report in work
</commit_message>
<xml_diff>
--- a/МЗЯ отчеты/лр4/лр4 отчет v0.docx
+++ b/МЗЯ отчеты/лр4/лр4 отчет v0.docx
@@ -28,14 +28,14 @@
         <w:tblLook w:val="0000"/>
       </w:tblPr>
       <w:tblGrid>
-        <w:gridCol w:w="1412"/>
-        <w:gridCol w:w="8473"/>
+        <w:gridCol w:w="1411"/>
+        <w:gridCol w:w="8474"/>
       </w:tblGrid>
       <w:tr>
         <w:trPr/>
         <w:tc>
           <w:tcPr>
-            <w:tcW w:w="1412" w:type="dxa"/>
+            <w:tcW w:w="1411" w:type="dxa"/>
             <w:tcBorders/>
             <w:shd w:fill="auto" w:val="clear"/>
           </w:tcPr>
@@ -107,7 +107,7 @@
         </w:tc>
         <w:tc>
           <w:tcPr>
-            <w:tcW w:w="8473" w:type="dxa"/>
+            <w:tcW w:w="8474" w:type="dxa"/>
             <w:tcBorders/>
             <w:shd w:fill="auto" w:val="clear"/>
           </w:tcPr>
@@ -636,7 +636,7 @@
                       <wp:positionV relativeFrom="paragraph">
                         <wp:posOffset>635</wp:posOffset>
                       </wp:positionV>
-                      <wp:extent cx="364490" cy="14605"/>
+                      <wp:extent cx="365125" cy="15240"/>
                       <wp:effectExtent l="0" t="0" r="0" b="0"/>
                       <wp:wrapNone/>
                       <wp:docPr id="3" name="Изображение1"/>
@@ -647,7 +647,7 @@
                             <wps:spPr>
                               <a:xfrm>
                                 <a:off x="0" y="0"/>
-                                <a:ext cx="363960" cy="14040"/>
+                                <a:ext cx="364320" cy="14760"/>
                               </a:xfrm>
                               <a:custGeom>
                                 <a:avLst/>
@@ -882,8 +882,8 @@
       <w:tblGrid>
         <w:gridCol w:w="2100"/>
         <w:gridCol w:w="1744"/>
-        <w:gridCol w:w="1821"/>
-        <w:gridCol w:w="2214"/>
+        <w:gridCol w:w="1820"/>
+        <w:gridCol w:w="2215"/>
         <w:gridCol w:w="2156"/>
       </w:tblGrid>
       <w:tr>
@@ -948,7 +948,7 @@
         </w:tc>
         <w:tc>
           <w:tcPr>
-            <w:tcW w:w="1821" w:type="dxa"/>
+            <w:tcW w:w="1820" w:type="dxa"/>
             <w:tcBorders/>
             <w:shd w:fill="auto" w:val="clear"/>
           </w:tcPr>
@@ -974,7 +974,7 @@
         </w:tc>
         <w:tc>
           <w:tcPr>
-            <w:tcW w:w="2214" w:type="dxa"/>
+            <w:tcW w:w="2215" w:type="dxa"/>
             <w:tcBorders/>
             <w:shd w:fill="auto" w:val="clear"/>
           </w:tcPr>
@@ -1087,7 +1087,7 @@
         </w:tc>
         <w:tc>
           <w:tcPr>
-            <w:tcW w:w="1821" w:type="dxa"/>
+            <w:tcW w:w="1820" w:type="dxa"/>
             <w:tcBorders/>
             <w:shd w:fill="auto" w:val="clear"/>
           </w:tcPr>
@@ -1110,7 +1110,7 @@
         </w:tc>
         <w:tc>
           <w:tcPr>
-            <w:tcW w:w="2214" w:type="dxa"/>
+            <w:tcW w:w="2215" w:type="dxa"/>
             <w:tcBorders/>
             <w:shd w:fill="auto" w:val="clear"/>
           </w:tcPr>
@@ -1211,7 +1211,7 @@
         </w:tc>
         <w:tc>
           <w:tcPr>
-            <w:tcW w:w="1821" w:type="dxa"/>
+            <w:tcW w:w="1820" w:type="dxa"/>
             <w:tcBorders/>
             <w:shd w:fill="auto" w:val="clear"/>
           </w:tcPr>
@@ -1234,7 +1234,7 @@
         </w:tc>
         <w:tc>
           <w:tcPr>
-            <w:tcW w:w="2214" w:type="dxa"/>
+            <w:tcW w:w="2215" w:type="dxa"/>
             <w:tcBorders/>
             <w:shd w:fill="auto" w:val="clear"/>
           </w:tcPr>
@@ -1332,7 +1332,7 @@
         </w:tc>
         <w:tc>
           <w:tcPr>
-            <w:tcW w:w="1821" w:type="dxa"/>
+            <w:tcW w:w="1820" w:type="dxa"/>
             <w:tcBorders/>
             <w:shd w:fill="auto" w:val="clear"/>
           </w:tcPr>
@@ -1358,7 +1358,7 @@
         </w:tc>
         <w:tc>
           <w:tcPr>
-            <w:tcW w:w="2214" w:type="dxa"/>
+            <w:tcW w:w="2215" w:type="dxa"/>
             <w:tcBorders/>
             <w:shd w:fill="auto" w:val="clear"/>
           </w:tcPr>
@@ -1469,7 +1469,7 @@
         </w:tc>
         <w:tc>
           <w:tcPr>
-            <w:tcW w:w="1821" w:type="dxa"/>
+            <w:tcW w:w="1820" w:type="dxa"/>
             <w:tcBorders/>
             <w:shd w:fill="auto" w:val="clear"/>
           </w:tcPr>
@@ -1492,7 +1492,7 @@
         </w:tc>
         <w:tc>
           <w:tcPr>
-            <w:tcW w:w="2214" w:type="dxa"/>
+            <w:tcW w:w="2215" w:type="dxa"/>
             <w:tcBorders/>
             <w:shd w:fill="auto" w:val="clear"/>
           </w:tcPr>
@@ -5691,6 +5691,7 @@
       <w:r>
         <w:rPr>
           <w:rStyle w:val="Style14"/>
+          <w:rFonts w:ascii="Times New Roman" w:hAnsi="Times New Roman"/>
           <w:sz w:val="28"/>
           <w:szCs w:val="28"/>
           <w:lang w:val="ru-RU"/>
@@ -8345,30 +8346,27 @@
         </w:rPr>
       </w:pPr>
       <w:r>
-        <w:rPr/>
-      </w:r>
-    </w:p>
-    <w:p>
-      <w:pPr>
-        <w:pStyle w:val="LOnormal"/>
-        <w:spacing w:lineRule="auto" w:line="360"/>
-        <w:jc w:val="both"/>
-        <w:rPr/>
-      </w:pPr>
-      <w:r>
         <w:rPr>
           <w:sz w:val="28"/>
           <w:szCs w:val="28"/>
           <w:lang w:val="ru-RU"/>
         </w:rPr>
-        <w:tab/>
-      </w:r>
+      </w:r>
+    </w:p>
+    <w:p>
+      <w:pPr>
+        <w:pStyle w:val="LOnormal"/>
+        <w:spacing w:lineRule="auto" w:line="360"/>
+        <w:jc w:val="both"/>
+        <w:rPr/>
+      </w:pPr>
       <w:r>
         <w:rPr>
           <w:sz w:val="28"/>
           <w:szCs w:val="28"/>
           <w:lang w:val="ru-RU"/>
         </w:rPr>
+        <w:tab/>
         <w:t>Вывод: в ходе данной лабораторной работы были изучены основы моделирования массивов и матриц на языке ассемблера.</w:t>
       </w:r>
     </w:p>
@@ -8410,7 +8408,7 @@
     </w:r>
     <w:r>
       <w:rPr/>
-      <w:t>6</w:t>
+      <w:t>5</w:t>
     </w:r>
     <w:r>
       <w:rPr/>
@@ -8573,5 +8571,18 @@
     </w:pPr>
     <w:rPr/>
   </w:style>
+  <w:style w:type="paragraph" w:styleId="Style23">
+    <w:name w:val="Заголовок таблицы"/>
+    <w:basedOn w:val="Style22"/>
+    <w:qFormat/>
+    <w:pPr>
+      <w:suppressLineNumbers/>
+      <w:jc w:val="center"/>
+    </w:pPr>
+    <w:rPr>
+      <w:b/>
+      <w:bCs/>
+    </w:rPr>
+  </w:style>
 </w:styles>
 </file>
</xml_diff>